<commit_message>
-Added the documents required and the config file for chatbot inference
</commit_message>
<xml_diff>
--- a/docs/docs.docx
+++ b/docs/docs.docx
@@ -49,15 +49,7 @@
     </w:p>
     <w:p>
       <w:r>
-        <w:t xml:space="preserve">packages from trusted sources such as public GitHub repositories or </w:t>
-      </w:r>
-      <w:proofErr w:type="spellStart"/>
-      <w:r>
-        <w:t>PyPI</w:t>
-      </w:r>
-      <w:proofErr w:type="spellEnd"/>
-      <w:r>
-        <w:t>. In your</w:t>
+        <w:t>packages from trusted sources such as public GitHub repositories or PyPI. In your</w:t>
       </w:r>
     </w:p>
     <w:p>
@@ -132,7 +124,6 @@
       <w:r>
         <w:t xml:space="preserve"> and served using </w:t>
       </w:r>
-      <w:proofErr w:type="spellStart"/>
       <w:r>
         <w:rPr>
           <w:b/>
@@ -147,7 +138,6 @@
         </w:rPr>
         <w:t>radio</w:t>
       </w:r>
-      <w:proofErr w:type="spellEnd"/>
       <w:r>
         <w:t xml:space="preserve"> for user friendly interface.</w:t>
       </w:r>
@@ -209,6 +199,44 @@
         <w:t xml:space="preserve"> Session-scoped memory stores recent messages and small user preferences to keep the conversation coherent</w:t>
       </w:r>
     </w:p>
+    <w:p>
+      <w:pPr>
+        <w:pStyle w:val="ListParagraph"/>
+        <w:numPr>
+          <w:ilvl w:val="0"/>
+          <w:numId w:val="1"/>
+        </w:numPr>
+        <w:rPr>
+          <w:b/>
+          <w:bCs/>
+        </w:rPr>
+      </w:pPr>
+      <w:r>
+        <w:t>Used</w:t>
+      </w:r>
+      <w:r>
+        <w:rPr>
+          <w:b/>
+          <w:bCs/>
+        </w:rPr>
+        <w:t xml:space="preserve"> Sentence Transformer(</w:t>
+      </w:r>
+      <w:r>
+        <w:rPr>
+          <w:b/>
+          <w:bCs/>
+        </w:rPr>
+        <w:t xml:space="preserve">sentence-transformers/all-mpnet-base-v) </w:t>
+      </w:r>
+      <w:r>
+        <w:t>as embedding model to store and retrieve conversational memory</w:t>
+      </w:r>
+    </w:p>
+    <w:p>
+      <w:pPr>
+        <w:pStyle w:val="ListParagraph"/>
+      </w:pPr>
+    </w:p>
     <w:p/>
     <w:p/>
     <w:p/>
@@ -216,7 +244,6 @@
     <w:p/>
     <w:p>
       <w:r>
-        <w:lastRenderedPageBreak/>
         <w:t>Below is the workflow</w:t>
       </w:r>
       <w:r>
@@ -225,6 +252,9 @@
     </w:p>
     <w:p>
       <w:r>
+        <w:rPr>
+          <w:noProof/>
+        </w:rPr>
         <w:drawing>
           <wp:inline distT="0" distB="0" distL="0" distR="0" wp14:anchorId="0397BF34" wp14:editId="6F8ED9A5">
             <wp:extent cx="4549534" cy="5845047"/>
@@ -250,6 +280,96 @@
                     <a:xfrm>
                       <a:off x="0" y="0"/>
                       <a:ext cx="4549534" cy="5845047"/>
+                    </a:xfrm>
+                    <a:prstGeom prst="rect">
+                      <a:avLst/>
+                    </a:prstGeom>
+                  </pic:spPr>
+                </pic:pic>
+              </a:graphicData>
+            </a:graphic>
+          </wp:inline>
+        </w:drawing>
+      </w:r>
+    </w:p>
+    <w:p/>
+    <w:p/>
+    <w:p/>
+    <w:p/>
+    <w:p/>
+    <w:p/>
+    <w:p>
+      <w:r>
+        <w:lastRenderedPageBreak/>
+        <w:t>Chatbot Interface and Example Usage</w:t>
+      </w:r>
+    </w:p>
+    <w:p>
+      <w:r>
+        <w:drawing>
+          <wp:inline distT="0" distB="0" distL="0" distR="0" wp14:anchorId="43F9BC76" wp14:editId="6BA41EC7">
+            <wp:extent cx="5731510" cy="2907030"/>
+            <wp:effectExtent l="0" t="0" r="2540" b="7620"/>
+            <wp:docPr id="444323943" name="Picture 1"/>
+            <wp:cNvGraphicFramePr>
+              <a:graphicFrameLocks xmlns:a="http://schemas.openxmlformats.org/drawingml/2006/main" noChangeAspect="1"/>
+            </wp:cNvGraphicFramePr>
+            <a:graphic xmlns:a="http://schemas.openxmlformats.org/drawingml/2006/main">
+              <a:graphicData uri="http://schemas.openxmlformats.org/drawingml/2006/picture">
+                <pic:pic xmlns:pic="http://schemas.openxmlformats.org/drawingml/2006/picture">
+                  <pic:nvPicPr>
+                    <pic:cNvPr id="444323943" name=""/>
+                    <pic:cNvPicPr/>
+                  </pic:nvPicPr>
+                  <pic:blipFill>
+                    <a:blip r:embed="rId6"/>
+                    <a:stretch>
+                      <a:fillRect/>
+                    </a:stretch>
+                  </pic:blipFill>
+                  <pic:spPr>
+                    <a:xfrm>
+                      <a:off x="0" y="0"/>
+                      <a:ext cx="5731510" cy="2907030"/>
+                    </a:xfrm>
+                    <a:prstGeom prst="rect">
+                      <a:avLst/>
+                    </a:prstGeom>
+                  </pic:spPr>
+                </pic:pic>
+              </a:graphicData>
+            </a:graphic>
+          </wp:inline>
+        </w:drawing>
+      </w:r>
+    </w:p>
+    <w:p>
+      <w:r>
+        <w:drawing>
+          <wp:inline distT="0" distB="0" distL="0" distR="0" wp14:anchorId="3BA0C7FA" wp14:editId="6C8A970D">
+            <wp:extent cx="5731510" cy="2678430"/>
+            <wp:effectExtent l="0" t="0" r="2540" b="7620"/>
+            <wp:docPr id="1946328968" name="Picture 1"/>
+            <wp:cNvGraphicFramePr>
+              <a:graphicFrameLocks xmlns:a="http://schemas.openxmlformats.org/drawingml/2006/main" noChangeAspect="1"/>
+            </wp:cNvGraphicFramePr>
+            <a:graphic xmlns:a="http://schemas.openxmlformats.org/drawingml/2006/main">
+              <a:graphicData uri="http://schemas.openxmlformats.org/drawingml/2006/picture">
+                <pic:pic xmlns:pic="http://schemas.openxmlformats.org/drawingml/2006/picture">
+                  <pic:nvPicPr>
+                    <pic:cNvPr id="1946328968" name=""/>
+                    <pic:cNvPicPr/>
+                  </pic:nvPicPr>
+                  <pic:blipFill>
+                    <a:blip r:embed="rId7"/>
+                    <a:stretch>
+                      <a:fillRect/>
+                    </a:stretch>
+                  </pic:blipFill>
+                  <pic:spPr>
+                    <a:xfrm>
+                      <a:off x="0" y="0"/>
+                      <a:ext cx="5731510" cy="2678430"/>
                     </a:xfrm>
                     <a:prstGeom prst="rect">
                       <a:avLst/>
@@ -996,6 +1116,7 @@
   <w:style w:type="character" w:default="1" w:styleId="DefaultParagraphFont">
     <w:name w:val="Default Paragraph Font"/>
     <w:uiPriority w:val="1"/>
+    <w:semiHidden/>
     <w:unhideWhenUsed/>
   </w:style>
   <w:style w:type="table" w:default="1" w:styleId="TableNormal">

</xml_diff>